<commit_message>
added assignment files; updated EDA notebook
</commit_message>
<xml_diff>
--- a/week02/Data Intake Report_VI.docx
+++ b/week02/Data Intake Report_VI.docx
@@ -50,15 +50,18 @@
         <w:t>Internship Batch:</w:t>
       </w:r>
       <w:r>
+        <w:t xml:space="preserve"> LISUM16</w:t>
+      </w:r>
+    </w:p>
+    <w:p>
+      <w:r>
+        <w:t>Version:</w:t>
+      </w:r>
+      <w:r>
         <w:t xml:space="preserve"> </w:t>
       </w:r>
       <w:r>
-        <w:t>LISUM16</w:t>
-      </w:r>
-    </w:p>
-    <w:p>
-      <w:r>
-        <w:t>Version:1.0</w:t>
+        <w:t>1.0</w:t>
       </w:r>
     </w:p>
     <w:p>
@@ -79,7 +82,10 @@
     </w:p>
     <w:p>
       <w:r>
-        <w:t>Data storage location: &lt;location URL eg: github, cloud&gt;</w:t>
+        <w:t xml:space="preserve">Data storage location: </w:t>
+      </w:r>
+      <w:r>
+        <w:t>github.com/rambles-tech/DG_virtual_internship/tree/main/week02/data</w:t>
       </w:r>
     </w:p>
     <w:p/>
@@ -94,6 +100,18 @@
           <w:b/>
         </w:rPr>
         <w:t>Tabular data details:</w:t>
+      </w:r>
+      <w:r>
+        <w:rPr>
+          <w:b/>
+        </w:rPr>
+        <w:t xml:space="preserve"> </w:t>
+      </w:r>
+      <w:r>
+        <w:rPr>
+          <w:b/>
+        </w:rPr>
+        <w:t>Transaction_ID.csv</w:t>
       </w:r>
     </w:p>
     <w:p/>
@@ -132,7 +150,7 @@
           </w:tcPr>
           <w:p>
             <w:r>
-              <w:t>&lt;number of rows&gt;</w:t>
+              <w:t>440 098</w:t>
             </w:r>
           </w:p>
         </w:tc>
@@ -162,7 +180,7 @@
           </w:tcPr>
           <w:p>
             <w:r>
-              <w:t>&lt;Number of files received&gt;</w:t>
+              <w:t>1</w:t>
             </w:r>
           </w:p>
         </w:tc>
@@ -192,7 +210,7 @@
           </w:tcPr>
           <w:p>
             <w:r>
-              <w:t>&lt;Number of columns&gt;</w:t>
+              <w:t>3</w:t>
             </w:r>
           </w:p>
         </w:tc>
@@ -222,7 +240,7 @@
           </w:tcPr>
           <w:p>
             <w:r>
-              <w:t>&lt;.csv,.txt etc&gt;</w:t>
+              <w:t>CSV</w:t>
             </w:r>
           </w:p>
         </w:tc>
@@ -252,7 +270,7 @@
           </w:tcPr>
           <w:p>
             <w:r>
-              <w:t>&lt;size in GB,TB,PB,MB etc&gt;</w:t>
+              <w:t>8358 KB</w:t>
             </w:r>
           </w:p>
         </w:tc>
@@ -269,33 +287,606 @@
         <w:rPr>
           <w:b/>
         </w:rPr>
-        <w:t>Note: Replicate same table with file name if you have more than one file.</w:t>
-      </w:r>
-    </w:p>
-    <w:p>
-      <w:pPr>
-        <w:rPr>
-          <w:b/>
-        </w:rPr>
-      </w:pPr>
-    </w:p>
-    <w:p>
-      <w:pPr>
-        <w:rPr>
-          <w:b/>
-        </w:rPr>
-      </w:pPr>
-    </w:p>
-    <w:p>
-      <w:pPr>
-        <w:rPr>
-          <w:b/>
-        </w:rPr>
-      </w:pPr>
-      <w:r>
-        <w:rPr>
-          <w:b/>
-        </w:rPr>
+        <w:t>Tabular data details:</w:t>
+      </w:r>
+      <w:r>
+        <w:rPr>
+          <w:b/>
+        </w:rPr>
+        <w:t xml:space="preserve"> </w:t>
+      </w:r>
+      <w:r>
+        <w:rPr>
+          <w:b/>
+        </w:rPr>
+        <w:t>City</w:t>
+      </w:r>
+      <w:r>
+        <w:rPr>
+          <w:b/>
+        </w:rPr>
+        <w:t>.csv</w:t>
+      </w:r>
+    </w:p>
+    <w:p/>
+    <w:tbl>
+      <w:tblPr>
+        <w:tblStyle w:val="TableGrid"/>
+        <w:tblW w:w="0" w:type="auto"/>
+        <w:tblLook w:val="04A0" w:firstRow="1" w:lastRow="0" w:firstColumn="1" w:lastColumn="0" w:noHBand="0" w:noVBand="1"/>
+      </w:tblPr>
+      <w:tblGrid>
+        <w:gridCol w:w="4675"/>
+        <w:gridCol w:w="4675"/>
+      </w:tblGrid>
+      <w:tr>
+        <w:tc>
+          <w:tcPr>
+            <w:tcW w:w="4675" w:type="dxa"/>
+          </w:tcPr>
+          <w:p>
+            <w:pPr>
+              <w:rPr>
+                <w:b/>
+              </w:rPr>
+            </w:pPr>
+            <w:r>
+              <w:rPr>
+                <w:b/>
+              </w:rPr>
+              <w:t>Total number of observations</w:t>
+            </w:r>
+          </w:p>
+        </w:tc>
+        <w:tc>
+          <w:tcPr>
+            <w:tcW w:w="4675" w:type="dxa"/>
+          </w:tcPr>
+          <w:p>
+            <w:r>
+              <w:t>20</w:t>
+            </w:r>
+          </w:p>
+        </w:tc>
+      </w:tr>
+      <w:tr>
+        <w:tc>
+          <w:tcPr>
+            <w:tcW w:w="4675" w:type="dxa"/>
+          </w:tcPr>
+          <w:p>
+            <w:pPr>
+              <w:rPr>
+                <w:b/>
+              </w:rPr>
+            </w:pPr>
+            <w:r>
+              <w:rPr>
+                <w:b/>
+              </w:rPr>
+              <w:t>Total number of files</w:t>
+            </w:r>
+          </w:p>
+        </w:tc>
+        <w:tc>
+          <w:tcPr>
+            <w:tcW w:w="4675" w:type="dxa"/>
+          </w:tcPr>
+          <w:p>
+            <w:r>
+              <w:t>1</w:t>
+            </w:r>
+          </w:p>
+        </w:tc>
+      </w:tr>
+      <w:tr>
+        <w:tc>
+          <w:tcPr>
+            <w:tcW w:w="4675" w:type="dxa"/>
+          </w:tcPr>
+          <w:p>
+            <w:pPr>
+              <w:rPr>
+                <w:b/>
+              </w:rPr>
+            </w:pPr>
+            <w:r>
+              <w:rPr>
+                <w:b/>
+              </w:rPr>
+              <w:t>Total number of features</w:t>
+            </w:r>
+          </w:p>
+        </w:tc>
+        <w:tc>
+          <w:tcPr>
+            <w:tcW w:w="4675" w:type="dxa"/>
+          </w:tcPr>
+          <w:p>
+            <w:r>
+              <w:t>3</w:t>
+            </w:r>
+          </w:p>
+        </w:tc>
+      </w:tr>
+      <w:tr>
+        <w:tc>
+          <w:tcPr>
+            <w:tcW w:w="4675" w:type="dxa"/>
+          </w:tcPr>
+          <w:p>
+            <w:pPr>
+              <w:rPr>
+                <w:b/>
+              </w:rPr>
+            </w:pPr>
+            <w:r>
+              <w:rPr>
+                <w:b/>
+              </w:rPr>
+              <w:t>Base format of the file</w:t>
+            </w:r>
+          </w:p>
+        </w:tc>
+        <w:tc>
+          <w:tcPr>
+            <w:tcW w:w="4675" w:type="dxa"/>
+          </w:tcPr>
+          <w:p>
+            <w:r>
+              <w:t>CSV</w:t>
+            </w:r>
+          </w:p>
+        </w:tc>
+      </w:tr>
+      <w:tr>
+        <w:tc>
+          <w:tcPr>
+            <w:tcW w:w="4675" w:type="dxa"/>
+          </w:tcPr>
+          <w:p>
+            <w:pPr>
+              <w:rPr>
+                <w:b/>
+              </w:rPr>
+            </w:pPr>
+            <w:r>
+              <w:rPr>
+                <w:b/>
+              </w:rPr>
+              <w:t>Size of the data</w:t>
+            </w:r>
+          </w:p>
+        </w:tc>
+        <w:tc>
+          <w:tcPr>
+            <w:tcW w:w="4675" w:type="dxa"/>
+          </w:tcPr>
+          <w:p>
+            <w:r>
+              <w:t>1 KB</w:t>
+            </w:r>
+          </w:p>
+        </w:tc>
+      </w:tr>
+    </w:tbl>
+    <w:p/>
+    <w:p>
+      <w:pPr>
+        <w:rPr>
+          <w:b/>
+        </w:rPr>
+      </w:pPr>
+      <w:r>
+        <w:rPr>
+          <w:b/>
+        </w:rPr>
+        <w:t>Tabular data details:</w:t>
+      </w:r>
+      <w:r>
+        <w:rPr>
+          <w:b/>
+        </w:rPr>
+        <w:t xml:space="preserve"> </w:t>
+      </w:r>
+      <w:r>
+        <w:rPr>
+          <w:b/>
+        </w:rPr>
+        <w:t>Cab_Data</w:t>
+      </w:r>
+      <w:r>
+        <w:rPr>
+          <w:b/>
+        </w:rPr>
+        <w:t>.csv</w:t>
+      </w:r>
+    </w:p>
+    <w:p/>
+    <w:tbl>
+      <w:tblPr>
+        <w:tblStyle w:val="TableGrid"/>
+        <w:tblW w:w="0" w:type="auto"/>
+        <w:tblLook w:val="04A0" w:firstRow="1" w:lastRow="0" w:firstColumn="1" w:lastColumn="0" w:noHBand="0" w:noVBand="1"/>
+      </w:tblPr>
+      <w:tblGrid>
+        <w:gridCol w:w="4675"/>
+        <w:gridCol w:w="4675"/>
+      </w:tblGrid>
+      <w:tr>
+        <w:tc>
+          <w:tcPr>
+            <w:tcW w:w="4675" w:type="dxa"/>
+          </w:tcPr>
+          <w:p>
+            <w:pPr>
+              <w:rPr>
+                <w:b/>
+              </w:rPr>
+            </w:pPr>
+            <w:r>
+              <w:rPr>
+                <w:b/>
+              </w:rPr>
+              <w:t>Total number of observations</w:t>
+            </w:r>
+          </w:p>
+        </w:tc>
+        <w:tc>
+          <w:tcPr>
+            <w:tcW w:w="4675" w:type="dxa"/>
+          </w:tcPr>
+          <w:p>
+            <w:r>
+              <w:t>359392</w:t>
+            </w:r>
+          </w:p>
+        </w:tc>
+      </w:tr>
+      <w:tr>
+        <w:tc>
+          <w:tcPr>
+            <w:tcW w:w="4675" w:type="dxa"/>
+          </w:tcPr>
+          <w:p>
+            <w:pPr>
+              <w:rPr>
+                <w:b/>
+              </w:rPr>
+            </w:pPr>
+            <w:r>
+              <w:rPr>
+                <w:b/>
+              </w:rPr>
+              <w:t>Total number of files</w:t>
+            </w:r>
+          </w:p>
+        </w:tc>
+        <w:tc>
+          <w:tcPr>
+            <w:tcW w:w="4675" w:type="dxa"/>
+          </w:tcPr>
+          <w:p>
+            <w:r>
+              <w:t>1</w:t>
+            </w:r>
+          </w:p>
+        </w:tc>
+      </w:tr>
+      <w:tr>
+        <w:tc>
+          <w:tcPr>
+            <w:tcW w:w="4675" w:type="dxa"/>
+          </w:tcPr>
+          <w:p>
+            <w:pPr>
+              <w:rPr>
+                <w:b/>
+              </w:rPr>
+            </w:pPr>
+            <w:r>
+              <w:rPr>
+                <w:b/>
+              </w:rPr>
+              <w:t>Total number of features</w:t>
+            </w:r>
+          </w:p>
+        </w:tc>
+        <w:tc>
+          <w:tcPr>
+            <w:tcW w:w="4675" w:type="dxa"/>
+          </w:tcPr>
+          <w:p>
+            <w:r>
+              <w:t>7</w:t>
+            </w:r>
+          </w:p>
+        </w:tc>
+      </w:tr>
+      <w:tr>
+        <w:tc>
+          <w:tcPr>
+            <w:tcW w:w="4675" w:type="dxa"/>
+          </w:tcPr>
+          <w:p>
+            <w:pPr>
+              <w:rPr>
+                <w:b/>
+              </w:rPr>
+            </w:pPr>
+            <w:r>
+              <w:rPr>
+                <w:b/>
+              </w:rPr>
+              <w:t>Base format of the file</w:t>
+            </w:r>
+          </w:p>
+        </w:tc>
+        <w:tc>
+          <w:tcPr>
+            <w:tcW w:w="4675" w:type="dxa"/>
+          </w:tcPr>
+          <w:p>
+            <w:r>
+              <w:t>CSV</w:t>
+            </w:r>
+          </w:p>
+        </w:tc>
+      </w:tr>
+      <w:tr>
+        <w:tc>
+          <w:tcPr>
+            <w:tcW w:w="4675" w:type="dxa"/>
+          </w:tcPr>
+          <w:p>
+            <w:pPr>
+              <w:rPr>
+                <w:b/>
+              </w:rPr>
+            </w:pPr>
+            <w:r>
+              <w:rPr>
+                <w:b/>
+              </w:rPr>
+              <w:t>Size of the data</w:t>
+            </w:r>
+          </w:p>
+        </w:tc>
+        <w:tc>
+          <w:tcPr>
+            <w:tcW w:w="4675" w:type="dxa"/>
+          </w:tcPr>
+          <w:p>
+            <w:r>
+              <w:t>20,312 KB</w:t>
+            </w:r>
+          </w:p>
+        </w:tc>
+      </w:tr>
+    </w:tbl>
+    <w:p/>
+    <w:p>
+      <w:pPr>
+        <w:rPr>
+          <w:b/>
+        </w:rPr>
+      </w:pPr>
+      <w:r>
+        <w:rPr>
+          <w:b/>
+        </w:rPr>
+        <w:t>Tabular data details:</w:t>
+      </w:r>
+      <w:r>
+        <w:rPr>
+          <w:b/>
+        </w:rPr>
+        <w:t xml:space="preserve"> </w:t>
+      </w:r>
+      <w:r>
+        <w:rPr>
+          <w:b/>
+        </w:rPr>
+        <w:t>Customer_ID</w:t>
+      </w:r>
+      <w:r>
+        <w:rPr>
+          <w:b/>
+        </w:rPr>
+        <w:t>.csv</w:t>
+      </w:r>
+    </w:p>
+    <w:p/>
+    <w:tbl>
+      <w:tblPr>
+        <w:tblStyle w:val="TableGrid"/>
+        <w:tblW w:w="0" w:type="auto"/>
+        <w:tblLook w:val="04A0" w:firstRow="1" w:lastRow="0" w:firstColumn="1" w:lastColumn="0" w:noHBand="0" w:noVBand="1"/>
+      </w:tblPr>
+      <w:tblGrid>
+        <w:gridCol w:w="4675"/>
+        <w:gridCol w:w="4675"/>
+      </w:tblGrid>
+      <w:tr>
+        <w:tc>
+          <w:tcPr>
+            <w:tcW w:w="4675" w:type="dxa"/>
+          </w:tcPr>
+          <w:p>
+            <w:pPr>
+              <w:rPr>
+                <w:b/>
+              </w:rPr>
+            </w:pPr>
+            <w:r>
+              <w:rPr>
+                <w:b/>
+              </w:rPr>
+              <w:t>Total number of observations</w:t>
+            </w:r>
+          </w:p>
+        </w:tc>
+        <w:tc>
+          <w:tcPr>
+            <w:tcW w:w="4675" w:type="dxa"/>
+          </w:tcPr>
+          <w:p>
+            <w:r>
+              <w:t>49171</w:t>
+            </w:r>
+          </w:p>
+        </w:tc>
+      </w:tr>
+      <w:tr>
+        <w:tc>
+          <w:tcPr>
+            <w:tcW w:w="4675" w:type="dxa"/>
+          </w:tcPr>
+          <w:p>
+            <w:pPr>
+              <w:rPr>
+                <w:b/>
+              </w:rPr>
+            </w:pPr>
+            <w:r>
+              <w:rPr>
+                <w:b/>
+              </w:rPr>
+              <w:t>Total number of files</w:t>
+            </w:r>
+          </w:p>
+        </w:tc>
+        <w:tc>
+          <w:tcPr>
+            <w:tcW w:w="4675" w:type="dxa"/>
+          </w:tcPr>
+          <w:p>
+            <w:r>
+              <w:t>1</w:t>
+            </w:r>
+          </w:p>
+        </w:tc>
+      </w:tr>
+      <w:tr>
+        <w:tc>
+          <w:tcPr>
+            <w:tcW w:w="4675" w:type="dxa"/>
+          </w:tcPr>
+          <w:p>
+            <w:pPr>
+              <w:rPr>
+                <w:b/>
+              </w:rPr>
+            </w:pPr>
+            <w:r>
+              <w:rPr>
+                <w:b/>
+              </w:rPr>
+              <w:t>Total number of features</w:t>
+            </w:r>
+          </w:p>
+        </w:tc>
+        <w:tc>
+          <w:tcPr>
+            <w:tcW w:w="4675" w:type="dxa"/>
+          </w:tcPr>
+          <w:p>
+            <w:r>
+              <w:t>4</w:t>
+            </w:r>
+          </w:p>
+        </w:tc>
+      </w:tr>
+      <w:tr>
+        <w:tc>
+          <w:tcPr>
+            <w:tcW w:w="4675" w:type="dxa"/>
+          </w:tcPr>
+          <w:p>
+            <w:pPr>
+              <w:rPr>
+                <w:b/>
+              </w:rPr>
+            </w:pPr>
+            <w:r>
+              <w:rPr>
+                <w:b/>
+              </w:rPr>
+              <w:t>Base format of the file</w:t>
+            </w:r>
+          </w:p>
+        </w:tc>
+        <w:tc>
+          <w:tcPr>
+            <w:tcW w:w="4675" w:type="dxa"/>
+          </w:tcPr>
+          <w:p>
+            <w:r>
+              <w:t>CSV</w:t>
+            </w:r>
+          </w:p>
+        </w:tc>
+      </w:tr>
+      <w:tr>
+        <w:trPr>
+          <w:trHeight w:val="70"/>
+        </w:trPr>
+        <w:tc>
+          <w:tcPr>
+            <w:tcW w:w="4675" w:type="dxa"/>
+          </w:tcPr>
+          <w:p>
+            <w:pPr>
+              <w:rPr>
+                <w:b/>
+              </w:rPr>
+            </w:pPr>
+            <w:r>
+              <w:rPr>
+                <w:b/>
+              </w:rPr>
+              <w:t>Size of the data</w:t>
+            </w:r>
+          </w:p>
+        </w:tc>
+        <w:tc>
+          <w:tcPr>
+            <w:tcW w:w="4675" w:type="dxa"/>
+          </w:tcPr>
+          <w:p>
+            <w:r>
+              <w:t>979 KB</w:t>
+            </w:r>
+          </w:p>
+        </w:tc>
+      </w:tr>
+    </w:tbl>
+    <w:p/>
+    <w:p>
+      <w:pPr>
+        <w:rPr>
+          <w:b/>
+        </w:rPr>
+      </w:pPr>
+    </w:p>
+    <w:p>
+      <w:pPr>
+        <w:rPr>
+          <w:b/>
+        </w:rPr>
+      </w:pPr>
+    </w:p>
+    <w:p>
+      <w:pPr>
+        <w:rPr>
+          <w:b/>
+        </w:rPr>
+      </w:pPr>
+      <w:r>
+        <w:rPr>
+          <w:b/>
+        </w:rPr>
+        <w:lastRenderedPageBreak/>
         <w:t>Proposed Approach:</w:t>
       </w:r>
     </w:p>
@@ -659,6 +1250,7 @@
     <w:lsdException w:name="HTML Sample" w:semiHidden="1" w:unhideWhenUsed="1"/>
     <w:lsdException w:name="HTML Typewriter" w:semiHidden="1" w:unhideWhenUsed="1"/>
     <w:lsdException w:name="HTML Variable" w:semiHidden="1" w:unhideWhenUsed="1"/>
+    <w:lsdException w:name="Normal Table" w:semiHidden="1" w:unhideWhenUsed="1"/>
     <w:lsdException w:name="annotation subject" w:semiHidden="1" w:unhideWhenUsed="1"/>
     <w:lsdException w:name="No List" w:semiHidden="1" w:unhideWhenUsed="1"/>
     <w:lsdException w:name="Outline List 1" w:semiHidden="1" w:unhideWhenUsed="1"/>
@@ -705,8 +1297,10 @@
     <w:lsdException w:name="Table Subtle 2" w:semiHidden="1" w:unhideWhenUsed="1"/>
     <w:lsdException w:name="Table Web 1" w:semiHidden="1" w:unhideWhenUsed="1"/>
     <w:lsdException w:name="Table Web 2" w:semiHidden="1" w:unhideWhenUsed="1"/>
+    <w:lsdException w:name="Table Web 3" w:semiHidden="1" w:unhideWhenUsed="1"/>
     <w:lsdException w:name="Balloon Text" w:semiHidden="1" w:unhideWhenUsed="1"/>
     <w:lsdException w:name="Table Grid" w:uiPriority="39"/>
+    <w:lsdException w:name="Table Theme" w:semiHidden="1" w:unhideWhenUsed="1"/>
     <w:lsdException w:name="Placeholder Text" w:semiHidden="1"/>
     <w:lsdException w:name="No Spacing" w:uiPriority="1" w:qFormat="1"/>
     <w:lsdException w:name="Light Shading" w:uiPriority="60"/>

</xml_diff>